<commit_message>
ajout d'une fiche sur un doc cite, completion dune autre
</commit_message>
<xml_diff>
--- a/fiches/CAR-based Personalized Learning Activity Recommendations for Medical Interns.docx
+++ b/fiches/CAR-based Personalized Learning Activity Recommendations for Medical Interns.docx
@@ -88,7 +88,7 @@
       </w:r>
       <w:r>
         <w:rPr/>
-        <w:t xml:space="preserve"> : Utilise un système de recommandation contextuelle dans le cadre d’une plateforme d’e-learning pour internes en médecine, montre que les systèmes basés sur des règles d’associations de clusters sont plus performant que les systèmes de filtrage collaboratif classiques.</w:t>
+        <w:t xml:space="preserve"> : Utilise un système de recommandation contextuelle dans le cadre d’une plate-forme d’e-learning pour internes en médecine, montre que les systèmes basés sur des règles d’associations de clusters sont plus performant que les systèmes de filtrage collaboratif classiques.</w:t>
       </w:r>
     </w:p>
     <w:p>
@@ -141,7 +141,23 @@
       <w:r>
         <w:rPr/>
         <w:tab/>
-        <w:t>La démarche est évaluée à partir de données collectées sur la plateforme d’e-learning de l’hôpital (dont le nom n’est pas précisé) en vérifiant si les actions recommandées ont bien été effectuées par les étudiants, et comparées à la “recommandation contextuelle traditionnelle” non définie par rapport à laquelle elle est présentées comme meilleure.</w:t>
+        <w:t>La démarche est évaluée à partir de données collectées sur la plate-forme d’e-learning de l’hôpital (dont le nom n’est pas précisé) en vérifiant si les actions recommandées ont bien été effectuées par les étudiants, et comparées à la “recommandation contextuelle traditionnelle” non définie par rapport à laquelle elle est présentées comme meilleure.</w:t>
+      </w:r>
+    </w:p>
+    <w:p>
+      <w:pPr>
+        <w:pStyle w:val="style0"/>
+        <w:spacing w:after="0" w:before="0"/>
+        <w:contextualSpacing w:val="false"/>
+        <w:rPr/>
+      </w:pPr>
+      <w:r>
+        <w:rPr/>
+        <w:tab/>
+      </w:r>
+      <w:r>
+        <w:rPr/>
+        <w:t>L'originalité de la démarche se trouve, outre l'emploi de règles d'association de clusters, dans la nature des recommandations. L'article considère en effet la recommandation non seulement de ressources d'apprentissage mais aussi d'autres actions intégrées à la plate-forme de e-learning considérée comme notamment la participation à des discussions au sujet de cours consultés. Les résultats obtenus, bien qu'évalués selon des métriques classiques que sont la précision et le rappel et comparés par les auteurs à d'autres algorithmes, présentent cependant l'inconvénient de ne pas être transparent quant aux données utilisées. De plus, bien que la méthode et les formules utilisées décrites, les algorithmes eux-mêmes ne le sont pas, rendant la vérification et réutilisation des résultats obtenus difficile.</w:t>
       </w:r>
     </w:p>
     <w:p>
@@ -184,7 +200,7 @@
       <w:pgNumType w:fmt="decimal"/>
       <w:formProt w:val="false"/>
       <w:textDirection w:val="lrTb"/>
-      <w:docGrid w:charSpace="4096" w:linePitch="240" w:type="default"/>
+      <w:docGrid w:charSpace="8192" w:linePitch="260" w:type="default"/>
     </w:sectPr>
   </w:body>
 </w:document>
@@ -225,42 +241,51 @@
   </w:style>
   <w:style w:styleId="style1" w:type="paragraph">
     <w:name w:val="Titre 1"/>
-    <w:basedOn w:val="style20"/>
     <w:next w:val="style1"/>
     <w:pPr>
       <w:keepNext/>
       <w:keepLines/>
+      <w:widowControl w:val="false"/>
+      <w:suppressAutoHyphens w:val="true"/>
       <w:spacing w:after="0" w:before="200" w:line="100" w:lineRule="atLeast"/>
       <w:contextualSpacing/>
     </w:pPr>
     <w:rPr>
       <w:rFonts w:ascii="Trebuchet MS" w:cs="Trebuchet MS" w:eastAsia="Trebuchet MS" w:hAnsi="Trebuchet MS"/>
+      <w:color w:val="auto"/>
       <w:sz w:val="32"/>
+      <w:szCs w:val="24"/>
+      <w:lang w:bidi="hi-IN" w:eastAsia="ja-JP" w:val="fr-FR"/>
     </w:rPr>
   </w:style>
   <w:style w:styleId="style2" w:type="paragraph">
     <w:name w:val="Titre 2"/>
-    <w:basedOn w:val="style20"/>
     <w:next w:val="style2"/>
     <w:pPr>
       <w:keepNext/>
       <w:keepLines/>
+      <w:widowControl w:val="false"/>
+      <w:suppressAutoHyphens w:val="true"/>
       <w:spacing w:after="0" w:before="200" w:line="100" w:lineRule="atLeast"/>
       <w:contextualSpacing/>
     </w:pPr>
     <w:rPr>
       <w:rFonts w:ascii="Trebuchet MS" w:cs="Trebuchet MS" w:eastAsia="Trebuchet MS" w:hAnsi="Trebuchet MS"/>
       <w:b/>
+      <w:color w:val="auto"/>
       <w:sz w:val="26"/>
+      <w:szCs w:val="24"/>
+      <w:lang w:bidi="hi-IN" w:eastAsia="ja-JP" w:val="fr-FR"/>
     </w:rPr>
   </w:style>
   <w:style w:styleId="style3" w:type="paragraph">
     <w:name w:val="Titre 3"/>
-    <w:basedOn w:val="style20"/>
     <w:next w:val="style3"/>
     <w:pPr>
       <w:keepNext/>
       <w:keepLines/>
+      <w:widowControl w:val="false"/>
+      <w:suppressAutoHyphens w:val="true"/>
       <w:spacing w:after="0" w:before="160" w:line="100" w:lineRule="atLeast"/>
       <w:contextualSpacing/>
     </w:pPr>
@@ -269,15 +294,18 @@
       <w:b/>
       <w:color w:val="666666"/>
       <w:sz w:val="24"/>
+      <w:szCs w:val="24"/>
+      <w:lang w:bidi="hi-IN" w:eastAsia="ja-JP" w:val="fr-FR"/>
     </w:rPr>
   </w:style>
   <w:style w:styleId="style4" w:type="paragraph">
     <w:name w:val="Titre 4"/>
-    <w:basedOn w:val="style20"/>
     <w:next w:val="style4"/>
     <w:pPr>
       <w:keepNext/>
       <w:keepLines/>
+      <w:widowControl w:val="false"/>
+      <w:suppressAutoHyphens w:val="true"/>
       <w:spacing w:after="0" w:before="160" w:line="100" w:lineRule="atLeast"/>
       <w:contextualSpacing/>
     </w:pPr>
@@ -285,16 +313,19 @@
       <w:rFonts w:ascii="Trebuchet MS" w:cs="Trebuchet MS" w:eastAsia="Trebuchet MS" w:hAnsi="Trebuchet MS"/>
       <w:color w:val="666666"/>
       <w:sz w:val="22"/>
+      <w:szCs w:val="24"/>
       <w:u w:val="single"/>
+      <w:lang w:bidi="hi-IN" w:eastAsia="ja-JP" w:val="fr-FR"/>
     </w:rPr>
   </w:style>
   <w:style w:styleId="style5" w:type="paragraph">
     <w:name w:val="Titre 5"/>
-    <w:basedOn w:val="style20"/>
     <w:next w:val="style5"/>
     <w:pPr>
       <w:keepNext/>
       <w:keepLines/>
+      <w:widowControl w:val="false"/>
+      <w:suppressAutoHyphens w:val="true"/>
       <w:spacing w:after="0" w:before="160" w:line="100" w:lineRule="atLeast"/>
       <w:contextualSpacing/>
     </w:pPr>
@@ -302,15 +333,18 @@
       <w:rFonts w:ascii="Trebuchet MS" w:cs="Trebuchet MS" w:eastAsia="Trebuchet MS" w:hAnsi="Trebuchet MS"/>
       <w:color w:val="666666"/>
       <w:sz w:val="22"/>
+      <w:szCs w:val="24"/>
+      <w:lang w:bidi="hi-IN" w:eastAsia="ja-JP" w:val="fr-FR"/>
     </w:rPr>
   </w:style>
   <w:style w:styleId="style6" w:type="paragraph">
     <w:name w:val="Titre 6"/>
-    <w:basedOn w:val="style20"/>
     <w:next w:val="style6"/>
     <w:pPr>
       <w:keepNext/>
       <w:keepLines/>
+      <w:widowControl w:val="false"/>
+      <w:suppressAutoHyphens w:val="true"/>
       <w:spacing w:after="0" w:before="160" w:line="100" w:lineRule="atLeast"/>
       <w:contextualSpacing/>
     </w:pPr>
@@ -319,6 +353,8 @@
       <w:i/>
       <w:color w:val="666666"/>
       <w:sz w:val="22"/>
+      <w:szCs w:val="24"/>
+      <w:lang w:bidi="hi-IN" w:eastAsia="ja-JP" w:val="fr-FR"/>
     </w:rPr>
   </w:style>
   <w:style w:styleId="style15" w:type="paragraph">

</xml_diff>